<commit_message>
Testing Summary doc added, fixed some types in report
</commit_message>
<xml_diff>
--- a/440g3_Unit_Test_Inspection_Report.docx
+++ b/440g3_Unit_Test_Inspection_Report.docx
@@ -190,7 +190,16 @@
           <w:rFonts w:cstheme="minorHAnsi"/>
           <w:lang w:eastAsia="ko-KR"/>
         </w:rPr>
-        <w:t xml:space="preserve"> role playing</w:t>
+        <w:t xml:space="preserve"> role pl</w:t>
+      </w:r>
+      <w:bookmarkStart w:id="0" w:name="_GoBack"/>
+      <w:bookmarkEnd w:id="0"/>
+      <w:r>
+        <w:rPr>
+          <w:rFonts w:cstheme="minorHAnsi"/>
+          <w:lang w:eastAsia="ko-KR"/>
+        </w:rPr>
+        <w:t>aying</w:t>
       </w:r>
       <w:r>
         <w:rPr>
@@ -710,6 +719,7 @@
               <w:rPr>
                 <w:rFonts w:ascii="Calibri" w:hAnsi="Calibri" w:cs="Calibri"/>
               </w:rPr>
+              <w:lastRenderedPageBreak/>
               <w:t>BB</w:t>
             </w:r>
             <w:r>
@@ -773,14 +783,7 @@
               <w:rPr>
                 <w:rFonts w:ascii="Calibri" w:hAnsi="Calibri" w:cs="Calibri"/>
               </w:rPr>
-              <w:t xml:space="preserve">Display a message "enter your </w:t>
-            </w:r>
-            <w:r>
-              <w:rPr>
-                <w:rFonts w:ascii="Calibri" w:hAnsi="Calibri" w:cs="Calibri"/>
-              </w:rPr>
-              <w:lastRenderedPageBreak/>
-              <w:t>Password"</w:t>
+              <w:t>Display a message "enter your Password"</w:t>
             </w:r>
           </w:p>
         </w:tc>
@@ -799,15 +802,7 @@
               <w:rPr>
                 <w:rFonts w:ascii="Calibri" w:hAnsi="Calibri" w:cs="Calibri"/>
               </w:rPr>
-              <w:lastRenderedPageBreak/>
-              <w:t xml:space="preserve">Display two messages "enter </w:t>
-            </w:r>
-            <w:r>
-              <w:rPr>
-                <w:rFonts w:ascii="Calibri" w:hAnsi="Calibri" w:cs="Calibri"/>
-              </w:rPr>
-              <w:lastRenderedPageBreak/>
-              <w:t>your Password" and "invalid username/password"</w:t>
+              <w:t>Display two messages "enter your Password" and "invalid username/password"</w:t>
             </w:r>
           </w:p>
         </w:tc>
@@ -831,7 +826,6 @@
               <w:rPr>
                 <w:rFonts w:ascii="Calibri" w:hAnsi="Calibri" w:cs="Calibri"/>
               </w:rPr>
-              <w:lastRenderedPageBreak/>
               <w:t>BB</w:t>
             </w:r>
             <w:r>
@@ -1852,14 +1846,14 @@
               <w:rPr>
                 <w:rFonts w:ascii="Calibri" w:hAnsi="Calibri" w:cs="Calibri"/>
               </w:rPr>
-              <w:t xml:space="preserve">Display an error message "The length of </w:t>
+              <w:t xml:space="preserve">Display an error </w:t>
             </w:r>
             <w:r>
               <w:rPr>
                 <w:rFonts w:ascii="Calibri" w:hAnsi="Calibri" w:cs="Calibri"/>
               </w:rPr>
               <w:lastRenderedPageBreak/>
-              <w:t>password must be less than 50 characters", do not let user play a game</w:t>
+              <w:t>message "The length of password must be less than 50 characters", do not let user play a game</w:t>
             </w:r>
           </w:p>
         </w:tc>
@@ -1879,14 +1873,14 @@
                 <w:rFonts w:ascii="Calibri" w:hAnsi="Calibri" w:cs="Calibri"/>
               </w:rPr>
               <w:lastRenderedPageBreak/>
-              <w:t xml:space="preserve">Create an account and user is able to play a </w:t>
+              <w:t xml:space="preserve">Create an </w:t>
             </w:r>
             <w:r>
               <w:rPr>
                 <w:rFonts w:ascii="Calibri" w:hAnsi="Calibri" w:cs="Calibri"/>
               </w:rPr>
               <w:lastRenderedPageBreak/>
-              <w:t>game</w:t>
+              <w:t>account and user is able to play a game</w:t>
             </w:r>
           </w:p>
         </w:tc>
@@ -2877,7 +2871,14 @@
               <w:rPr>
                 <w:rFonts w:ascii="Calibri" w:hAnsi="Calibri" w:cs="Calibri"/>
               </w:rPr>
-              <w:t xml:space="preserve">Negative value </w:t>
+              <w:t xml:space="preserve">Negative </w:t>
+            </w:r>
+            <w:r>
+              <w:rPr>
+                <w:rFonts w:ascii="Calibri" w:hAnsi="Calibri" w:cs="Calibri"/>
+              </w:rPr>
+              <w:lastRenderedPageBreak/>
+              <w:t xml:space="preserve">value </w:t>
             </w:r>
           </w:p>
         </w:tc>
@@ -2896,14 +2897,15 @@
               <w:rPr>
                 <w:rFonts w:ascii="Calibri" w:hAnsi="Calibri" w:cs="Calibri"/>
               </w:rPr>
-              <w:t xml:space="preserve">Display an  message, close the </w:t>
-            </w:r>
-            <w:r>
-              <w:rPr>
-                <w:rFonts w:ascii="Calibri" w:hAnsi="Calibri" w:cs="Calibri"/>
-              </w:rPr>
               <w:lastRenderedPageBreak/>
-              <w:t>program</w:t>
+              <w:t xml:space="preserve">Display an  </w:t>
+            </w:r>
+            <w:r>
+              <w:rPr>
+                <w:rFonts w:ascii="Calibri" w:hAnsi="Calibri" w:cs="Calibri"/>
+              </w:rPr>
+              <w:lastRenderedPageBreak/>
+              <w:t>message, close the program</w:t>
             </w:r>
           </w:p>
         </w:tc>
@@ -2923,14 +2925,14 @@
                 <w:rFonts w:ascii="Calibri" w:hAnsi="Calibri" w:cs="Calibri"/>
               </w:rPr>
               <w:lastRenderedPageBreak/>
-              <w:t xml:space="preserve">Raise exception, program </w:t>
+              <w:t xml:space="preserve">Raise </w:t>
             </w:r>
             <w:r>
               <w:rPr>
                 <w:rFonts w:ascii="Calibri" w:hAnsi="Calibri" w:cs="Calibri"/>
               </w:rPr>
               <w:lastRenderedPageBreak/>
-              <w:t>crash</w:t>
+              <w:t>exception, program crash</w:t>
             </w:r>
           </w:p>
         </w:tc>
@@ -2950,7 +2952,14 @@
                 <w:rFonts w:ascii="Calibri" w:hAnsi="Calibri" w:cs="Calibri"/>
               </w:rPr>
               <w:lastRenderedPageBreak/>
-              <w:t>Out of bound value depends on difficulty</w:t>
+              <w:t xml:space="preserve">Out of bound </w:t>
+            </w:r>
+            <w:r>
+              <w:rPr>
+                <w:rFonts w:ascii="Calibri" w:hAnsi="Calibri" w:cs="Calibri"/>
+              </w:rPr>
+              <w:lastRenderedPageBreak/>
+              <w:t>value depends on difficulty</w:t>
             </w:r>
           </w:p>
         </w:tc>
@@ -2969,14 +2978,15 @@
               <w:rPr>
                 <w:rFonts w:ascii="Calibri" w:hAnsi="Calibri" w:cs="Calibri"/>
               </w:rPr>
-              <w:t xml:space="preserve">Display an  message, close the </w:t>
-            </w:r>
-            <w:r>
-              <w:rPr>
-                <w:rFonts w:ascii="Calibri" w:hAnsi="Calibri" w:cs="Calibri"/>
-              </w:rPr>
               <w:lastRenderedPageBreak/>
-              <w:t>program</w:t>
+              <w:t xml:space="preserve">Display an  </w:t>
+            </w:r>
+            <w:r>
+              <w:rPr>
+                <w:rFonts w:ascii="Calibri" w:hAnsi="Calibri" w:cs="Calibri"/>
+              </w:rPr>
+              <w:lastRenderedPageBreak/>
+              <w:t>message, close the program</w:t>
             </w:r>
           </w:p>
         </w:tc>
@@ -2996,14 +3006,14 @@
                 <w:rFonts w:ascii="Calibri" w:hAnsi="Calibri" w:cs="Calibri"/>
               </w:rPr>
               <w:lastRenderedPageBreak/>
-              <w:t xml:space="preserve">Raise exception, program </w:t>
+              <w:t xml:space="preserve">Raise </w:t>
             </w:r>
             <w:r>
               <w:rPr>
                 <w:rFonts w:ascii="Calibri" w:hAnsi="Calibri" w:cs="Calibri"/>
               </w:rPr>
               <w:lastRenderedPageBreak/>
-              <w:t>crash</w:t>
+              <w:t>exception, program crash</w:t>
             </w:r>
           </w:p>
         </w:tc>
@@ -4058,6 +4068,7 @@
               <w:rPr>
                 <w:rFonts w:ascii="Calibri" w:hAnsi="Calibri" w:cs="Calibri"/>
               </w:rPr>
+              <w:lastRenderedPageBreak/>
               <w:t>Case</w:t>
             </w:r>
           </w:p>
@@ -4139,7 +4150,6 @@
               <w:rPr>
                 <w:rFonts w:ascii="Calibri" w:hAnsi="Calibri" w:cs="Calibri"/>
               </w:rPr>
-              <w:lastRenderedPageBreak/>
               <w:t>BB</w:t>
             </w:r>
             <w:r>
@@ -6871,10 +6881,8 @@
           <w:rFonts w:ascii="Times" w:hAnsi="Times" w:cs="Arial"/>
         </w:rPr>
       </w:pPr>
-      <w:bookmarkStart w:id="0" w:name="_Toc275274643"/>
-      <w:bookmarkStart w:id="1" w:name="_Toc279413023"/>
-      <w:bookmarkStart w:id="2" w:name="_GoBack"/>
-      <w:bookmarkEnd w:id="2"/>
+      <w:bookmarkStart w:id="1" w:name="_Toc275274643"/>
+      <w:bookmarkStart w:id="2" w:name="_Toc279413023"/>
     </w:p>
     <w:p>
       <w:pPr>
@@ -6891,8 +6899,8 @@
         </w:rPr>
         <w:t xml:space="preserve"> Look and Feel Requirements</w:t>
       </w:r>
-      <w:bookmarkEnd w:id="0"/>
       <w:bookmarkEnd w:id="1"/>
+      <w:bookmarkEnd w:id="2"/>
     </w:p>
     <w:p>
       <w:pPr>
@@ -7214,21 +7222,6 @@
           <w:b/>
           <w:color w:val="548DD4" w:themeColor="text2" w:themeTint="99"/>
           <w:sz w:val="32"/>
-        </w:rPr>
-        <w:t>Bibliography</w:t>
-      </w:r>
-    </w:p>
-    <w:p>
-      <w:pPr>
-        <w:rPr>
-          <w:rFonts w:ascii="Calibri" w:hAnsi="Calibri" w:cs="Calibri"/>
-          <w:b/>
-        </w:rPr>
-      </w:pPr>
-      <w:r>
-        <w:rPr>
-          <w:rFonts w:ascii="Calibri" w:hAnsi="Calibri" w:cs="Calibri"/>
-          <w:b/>
         </w:rPr>
         <w:t>Bibliography</w:t>
       </w:r>
@@ -7371,7 +7364,7 @@
         <w:rFonts w:ascii="Arial" w:hAnsi="Arial" w:cs="Arial"/>
         <w:b/>
         <w:sz w:val="40"/>
-        <w:szCs w:val="40"/>
+        <w:szCs w:val="32"/>
       </w:rPr>
     </w:pPr>
     <w:r>
@@ -7379,7 +7372,7 @@
         <w:rFonts w:ascii="Arial" w:hAnsi="Arial" w:cs="Arial"/>
         <w:b/>
         <w:sz w:val="40"/>
-        <w:szCs w:val="40"/>
+        <w:szCs w:val="32"/>
       </w:rPr>
       <w:t>The Haunted Building</w:t>
     </w:r>
@@ -7392,7 +7385,7 @@
         <w:rFonts w:ascii="Arial" w:hAnsi="Arial" w:cs="Arial"/>
         <w:b/>
         <w:sz w:val="40"/>
-        <w:szCs w:val="40"/>
+        <w:szCs w:val="32"/>
       </w:rPr>
     </w:pPr>
     <w:r>
@@ -7400,9 +7393,18 @@
         <w:rFonts w:ascii="Arial" w:hAnsi="Arial" w:cs="Arial"/>
         <w:b/>
         <w:sz w:val="40"/>
-        <w:szCs w:val="40"/>
+        <w:szCs w:val="32"/>
       </w:rPr>
-      <w:t>United Testing and Inspection Report</w:t>
+      <w:t>Unit</w:t>
+    </w:r>
+    <w:r>
+      <w:rPr>
+        <w:rFonts w:ascii="Arial" w:hAnsi="Arial" w:cs="Arial"/>
+        <w:b/>
+        <w:sz w:val="40"/>
+        <w:szCs w:val="32"/>
+      </w:rPr>
+      <w:t xml:space="preserve"> Testing and Inspection Report</w:t>
     </w:r>
   </w:p>
   <w:p>
@@ -7412,32 +7414,48 @@
       <w:rPr>
         <w:rFonts w:ascii="Arial" w:hAnsi="Arial" w:cs="Arial"/>
         <w:b/>
-        <w:sz w:val="24"/>
+        <w:sz w:val="28"/>
       </w:rPr>
     </w:pPr>
     <w:r>
       <w:rPr>
         <w:rFonts w:ascii="Arial" w:hAnsi="Arial" w:cs="Arial"/>
         <w:b/>
-        <w:sz w:val="24"/>
+        <w:sz w:val="28"/>
       </w:rPr>
-      <w:t xml:space="preserve">Group 3 - Justo Diaz </w:t>
+      <w:t xml:space="preserve">Group </w:t>
     </w:r>
-    <w:proofErr w:type="gramStart"/>
     <w:r>
       <w:rPr>
         <w:rFonts w:ascii="Arial" w:hAnsi="Arial" w:cs="Arial"/>
         <w:b/>
-        <w:sz w:val="24"/>
+        <w:sz w:val="28"/>
       </w:rPr>
-      <w:t>Esquivel ,</w:t>
+      <w:t>3 - Justo Diaz Esquivel</w:t>
     </w:r>
-    <w:proofErr w:type="gramEnd"/>
     <w:r>
       <w:rPr>
         <w:rFonts w:ascii="Arial" w:hAnsi="Arial" w:cs="Arial"/>
         <w:b/>
-        <w:sz w:val="24"/>
+        <w:sz w:val="28"/>
+      </w:rPr>
+      <w:t xml:space="preserve">, </w:t>
+    </w:r>
+    <w:proofErr w:type="spellStart"/>
+    <w:r>
+      <w:rPr>
+        <w:rFonts w:ascii="Arial" w:hAnsi="Arial" w:cs="Arial"/>
+        <w:b/>
+        <w:sz w:val="28"/>
+      </w:rPr>
+      <w:t>Nooshin</w:t>
+    </w:r>
+    <w:proofErr w:type="spellEnd"/>
+    <w:r>
+      <w:rPr>
+        <w:rFonts w:ascii="Arial" w:hAnsi="Arial" w:cs="Arial"/>
+        <w:b/>
+        <w:sz w:val="28"/>
       </w:rPr>
       <w:t xml:space="preserve"> </w:t>
     </w:r>
@@ -7446,25 +7464,7 @@
       <w:rPr>
         <w:rFonts w:ascii="Arial" w:hAnsi="Arial" w:cs="Arial"/>
         <w:b/>
-        <w:sz w:val="24"/>
-      </w:rPr>
-      <w:t>Nooshin</w:t>
-    </w:r>
-    <w:proofErr w:type="spellEnd"/>
-    <w:r>
-      <w:rPr>
-        <w:rFonts w:ascii="Arial" w:hAnsi="Arial" w:cs="Arial"/>
-        <w:b/>
-        <w:sz w:val="24"/>
-      </w:rPr>
-      <w:t xml:space="preserve"> </w:t>
-    </w:r>
-    <w:proofErr w:type="spellStart"/>
-    <w:r>
-      <w:rPr>
-        <w:rFonts w:ascii="Arial" w:hAnsi="Arial" w:cs="Arial"/>
-        <w:b/>
-        <w:sz w:val="24"/>
+        <w:sz w:val="28"/>
       </w:rPr>
       <w:t>Mojab</w:t>
     </w:r>
@@ -7473,7 +7473,7 @@
       <w:rPr>
         <w:rFonts w:ascii="Arial" w:hAnsi="Arial" w:cs="Arial"/>
         <w:b/>
-        <w:sz w:val="24"/>
+        <w:sz w:val="28"/>
       </w:rPr>
       <w:t xml:space="preserve">, Salvador </w:t>
     </w:r>
@@ -7482,7 +7482,7 @@
       <w:rPr>
         <w:rFonts w:ascii="Arial" w:hAnsi="Arial" w:cs="Arial"/>
         <w:b/>
-        <w:sz w:val="24"/>
+        <w:sz w:val="28"/>
       </w:rPr>
       <w:t>Ariza</w:t>
     </w:r>
@@ -7491,7 +7491,7 @@
       <w:rPr>
         <w:rFonts w:ascii="Arial" w:hAnsi="Arial" w:cs="Arial"/>
         <w:b/>
-        <w:sz w:val="24"/>
+        <w:sz w:val="28"/>
       </w:rPr>
       <w:t>, Evan Currier</w:t>
     </w:r>

</xml_diff>